<commit_message>
Update project write up
</commit_message>
<xml_diff>
--- a/Project Write Up.docx
+++ b/Project Write Up.docx
@@ -3100,6 +3100,12 @@
         </w:rPr>
         <w:t>”.</w:t>
       </w:r>
+      <w:r>
+        <w:rPr>
+          <w:rFonts w:ascii="Arial" w:hAnsi="Arial" w:cs="Arial"/>
+        </w:rPr>
+        <w:t xml:space="preserve"> In cases where search is taking too long, clear the browser cache or using Incognito to load.</w:t>
+      </w:r>
     </w:p>
     <w:p>
       <w:pPr>
@@ -3119,314 +3125,6 @@
         </w:rPr>
         <w:t>use the property compare function to evaluate which property suits their liking the most.</w:t>
       </w:r>
-    </w:p>
-    <w:p>
-      <w:pPr>
-        <w:rPr>
-          <w:rFonts w:ascii="Arial" w:hAnsi="Arial" w:cs="Arial"/>
-          <w:sz w:val="20"/>
-        </w:rPr>
-      </w:pPr>
-      <w:r>
-        <w:rPr>
-          <w:rFonts w:ascii="Arial" w:hAnsi="Arial" w:cs="Arial"/>
-          <w:sz w:val="20"/>
-        </w:rPr>
-        <w:t>Sample</w:t>
-      </w:r>
-      <w:r>
-        <w:rPr>
-          <w:rFonts w:ascii="Arial" w:hAnsi="Arial" w:cs="Arial"/>
-          <w:sz w:val="20"/>
-        </w:rPr>
-        <w:t xml:space="preserve"> Use Case:</w:t>
-      </w:r>
-    </w:p>
-    <w:tbl>
-      <w:tblPr>
-        <w:tblStyle w:val="TableGrid"/>
-        <w:tblW w:w="0" w:type="auto"/>
-        <w:tblLook w:val="04A0" w:firstRow="1" w:lastRow="0" w:firstColumn="1" w:lastColumn="0" w:noHBand="0" w:noVBand="1"/>
-      </w:tblPr>
-      <w:tblGrid>
-        <w:gridCol w:w="2689"/>
-        <w:gridCol w:w="6661"/>
-      </w:tblGrid>
-      <w:tr>
-        <w:tc>
-          <w:tcPr>
-            <w:tcW w:w="2689" w:type="dxa"/>
-          </w:tcPr>
-          <w:p>
-            <w:pPr>
-              <w:rPr>
-                <w:rFonts w:ascii="Arial" w:hAnsi="Arial" w:cs="Arial"/>
-                <w:sz w:val="20"/>
-              </w:rPr>
-            </w:pPr>
-            <w:r>
-              <w:rPr>
-                <w:rFonts w:ascii="Arial" w:hAnsi="Arial" w:cs="Arial"/>
-                <w:sz w:val="20"/>
-              </w:rPr>
-              <w:t>Input Parameter</w:t>
-            </w:r>
-          </w:p>
-        </w:tc>
-        <w:tc>
-          <w:tcPr>
-            <w:tcW w:w="6661" w:type="dxa"/>
-          </w:tcPr>
-          <w:p>
-            <w:pPr>
-              <w:rPr>
-                <w:rFonts w:ascii="Arial" w:hAnsi="Arial" w:cs="Arial"/>
-                <w:sz w:val="20"/>
-              </w:rPr>
-            </w:pPr>
-            <w:r>
-              <w:rPr>
-                <w:rFonts w:ascii="Arial" w:hAnsi="Arial" w:cs="Arial"/>
-                <w:sz w:val="20"/>
-              </w:rPr>
-              <w:t>Values</w:t>
-            </w:r>
-          </w:p>
-        </w:tc>
-      </w:tr>
-      <w:tr>
-        <w:tc>
-          <w:tcPr>
-            <w:tcW w:w="2689" w:type="dxa"/>
-          </w:tcPr>
-          <w:p>
-            <w:pPr>
-              <w:rPr>
-                <w:rFonts w:ascii="Arial" w:hAnsi="Arial" w:cs="Arial"/>
-                <w:sz w:val="20"/>
-              </w:rPr>
-            </w:pPr>
-            <w:r>
-              <w:rPr>
-                <w:rFonts w:ascii="Arial" w:hAnsi="Arial" w:cs="Arial"/>
-                <w:sz w:val="20"/>
-              </w:rPr>
-              <w:t>Location</w:t>
-            </w:r>
-          </w:p>
-        </w:tc>
-        <w:tc>
-          <w:tcPr>
-            <w:tcW w:w="6661" w:type="dxa"/>
-          </w:tcPr>
-          <w:p>
-            <w:pPr>
-              <w:rPr>
-                <w:rFonts w:ascii="Arial" w:hAnsi="Arial" w:cs="Arial"/>
-                <w:sz w:val="20"/>
-              </w:rPr>
-            </w:pPr>
-            <w:r>
-              <w:rPr>
-                <w:rFonts w:ascii="Arial" w:hAnsi="Arial" w:cs="Arial"/>
-                <w:sz w:val="20"/>
-              </w:rPr>
-              <w:t xml:space="preserve">District 02 – Tanjong </w:t>
-            </w:r>
-            <w:proofErr w:type="spellStart"/>
-            <w:r>
-              <w:rPr>
-                <w:rFonts w:ascii="Arial" w:hAnsi="Arial" w:cs="Arial"/>
-                <w:sz w:val="20"/>
-              </w:rPr>
-              <w:t>Pagar</w:t>
-            </w:r>
-            <w:proofErr w:type="spellEnd"/>
-            <w:r>
-              <w:rPr>
-                <w:rFonts w:ascii="Arial" w:hAnsi="Arial" w:cs="Arial"/>
-                <w:sz w:val="20"/>
-              </w:rPr>
-              <w:t>, Chinatown</w:t>
-            </w:r>
-          </w:p>
-        </w:tc>
-      </w:tr>
-      <w:tr>
-        <w:tc>
-          <w:tcPr>
-            <w:tcW w:w="2689" w:type="dxa"/>
-          </w:tcPr>
-          <w:p>
-            <w:pPr>
-              <w:rPr>
-                <w:rFonts w:ascii="Arial" w:hAnsi="Arial" w:cs="Arial"/>
-                <w:sz w:val="20"/>
-              </w:rPr>
-            </w:pPr>
-            <w:r>
-              <w:rPr>
-                <w:rFonts w:ascii="Arial" w:hAnsi="Arial" w:cs="Arial"/>
-                <w:sz w:val="20"/>
-              </w:rPr>
-              <w:t>Property Type</w:t>
-            </w:r>
-          </w:p>
-        </w:tc>
-        <w:tc>
-          <w:tcPr>
-            <w:tcW w:w="6661" w:type="dxa"/>
-          </w:tcPr>
-          <w:p>
-            <w:pPr>
-              <w:rPr>
-                <w:rFonts w:ascii="Arial" w:hAnsi="Arial" w:cs="Arial"/>
-                <w:sz w:val="20"/>
-              </w:rPr>
-            </w:pPr>
-            <w:r>
-              <w:rPr>
-                <w:rFonts w:ascii="Arial" w:hAnsi="Arial" w:cs="Arial"/>
-                <w:sz w:val="20"/>
-              </w:rPr>
-              <w:t>HDB</w:t>
-            </w:r>
-          </w:p>
-        </w:tc>
-      </w:tr>
-      <w:tr>
-        <w:tc>
-          <w:tcPr>
-            <w:tcW w:w="2689" w:type="dxa"/>
-          </w:tcPr>
-          <w:p>
-            <w:pPr>
-              <w:rPr>
-                <w:rFonts w:ascii="Arial" w:hAnsi="Arial" w:cs="Arial"/>
-                <w:sz w:val="20"/>
-              </w:rPr>
-            </w:pPr>
-            <w:r>
-              <w:rPr>
-                <w:rFonts w:ascii="Arial" w:hAnsi="Arial" w:cs="Arial"/>
-                <w:sz w:val="20"/>
-              </w:rPr>
-              <w:t>Bedrooms</w:t>
-            </w:r>
-          </w:p>
-        </w:tc>
-        <w:tc>
-          <w:tcPr>
-            <w:tcW w:w="6661" w:type="dxa"/>
-          </w:tcPr>
-          <w:p>
-            <w:pPr>
-              <w:rPr>
-                <w:rFonts w:ascii="Arial" w:hAnsi="Arial" w:cs="Arial"/>
-                <w:sz w:val="20"/>
-              </w:rPr>
-            </w:pPr>
-            <w:r>
-              <w:rPr>
-                <w:rFonts w:ascii="Arial" w:hAnsi="Arial" w:cs="Arial"/>
-                <w:sz w:val="20"/>
-              </w:rPr>
-              <w:t>3+</w:t>
-            </w:r>
-          </w:p>
-        </w:tc>
-      </w:tr>
-      <w:tr>
-        <w:tc>
-          <w:tcPr>
-            <w:tcW w:w="2689" w:type="dxa"/>
-          </w:tcPr>
-          <w:p>
-            <w:pPr>
-              <w:rPr>
-                <w:rFonts w:ascii="Arial" w:hAnsi="Arial" w:cs="Arial"/>
-                <w:sz w:val="20"/>
-              </w:rPr>
-            </w:pPr>
-            <w:r>
-              <w:rPr>
-                <w:rFonts w:ascii="Arial" w:hAnsi="Arial" w:cs="Arial"/>
-                <w:sz w:val="20"/>
-              </w:rPr>
-              <w:t xml:space="preserve">Price Range </w:t>
-            </w:r>
-          </w:p>
-        </w:tc>
-        <w:tc>
-          <w:tcPr>
-            <w:tcW w:w="6661" w:type="dxa"/>
-          </w:tcPr>
-          <w:p>
-            <w:pPr>
-              <w:rPr>
-                <w:rFonts w:ascii="Arial" w:hAnsi="Arial" w:cs="Arial"/>
-                <w:sz w:val="20"/>
-              </w:rPr>
-            </w:pPr>
-            <w:r>
-              <w:rPr>
-                <w:rFonts w:ascii="Arial" w:hAnsi="Arial" w:cs="Arial"/>
-                <w:sz w:val="20"/>
-              </w:rPr>
-              <w:t>$0 - $1000000</w:t>
-            </w:r>
-          </w:p>
-        </w:tc>
-      </w:tr>
-      <w:tr>
-        <w:tc>
-          <w:tcPr>
-            <w:tcW w:w="2689" w:type="dxa"/>
-          </w:tcPr>
-          <w:p>
-            <w:pPr>
-              <w:rPr>
-                <w:rFonts w:ascii="Arial" w:hAnsi="Arial" w:cs="Arial"/>
-                <w:sz w:val="20"/>
-              </w:rPr>
-            </w:pPr>
-            <w:r>
-              <w:rPr>
-                <w:rFonts w:ascii="Arial" w:hAnsi="Arial" w:cs="Arial"/>
-                <w:sz w:val="20"/>
-              </w:rPr>
-              <w:t>Area Range (sq. ft)</w:t>
-            </w:r>
-          </w:p>
-        </w:tc>
-        <w:tc>
-          <w:tcPr>
-            <w:tcW w:w="6661" w:type="dxa"/>
-          </w:tcPr>
-          <w:p>
-            <w:pPr>
-              <w:rPr>
-                <w:rFonts w:ascii="Arial" w:hAnsi="Arial" w:cs="Arial"/>
-                <w:sz w:val="20"/>
-              </w:rPr>
-            </w:pPr>
-            <w:r>
-              <w:rPr>
-                <w:rFonts w:ascii="Arial" w:hAnsi="Arial" w:cs="Arial"/>
-                <w:sz w:val="20"/>
-              </w:rPr>
-              <w:t>0 - 4000</w:t>
-            </w:r>
-          </w:p>
-        </w:tc>
-      </w:tr>
-    </w:tbl>
-    <w:p>
-      <w:pPr>
-        <w:rPr>
-          <w:rFonts w:ascii="Arial" w:hAnsi="Arial" w:cs="Arial"/>
-        </w:rPr>
-      </w:pPr>
     </w:p>
     <w:p>
       <w:pPr>
@@ -3488,41 +3186,59 @@
           <w:rFonts w:ascii="Arial" w:hAnsi="Arial" w:cs="Arial"/>
         </w:rPr>
       </w:pPr>
-    </w:p>
-    <w:p>
-      <w:pPr>
-        <w:rPr>
-          <w:rFonts w:ascii="Arial" w:hAnsi="Arial" w:cs="Arial"/>
-        </w:rPr>
-      </w:pPr>
-    </w:p>
-    <w:p>
-      <w:pPr>
-        <w:rPr>
-          <w:rFonts w:ascii="Arial" w:hAnsi="Arial" w:cs="Arial"/>
-        </w:rPr>
-      </w:pPr>
-    </w:p>
-    <w:p>
-      <w:pPr>
-        <w:rPr>
-          <w:rFonts w:ascii="Arial" w:hAnsi="Arial" w:cs="Arial"/>
-        </w:rPr>
-      </w:pPr>
-    </w:p>
-    <w:p>
-      <w:pPr>
-        <w:rPr>
-          <w:rFonts w:ascii="Arial" w:hAnsi="Arial" w:cs="Arial"/>
-        </w:rPr>
-      </w:pPr>
-    </w:p>
-    <w:p>
-      <w:pPr>
-        <w:rPr>
-          <w:rFonts w:ascii="Arial" w:hAnsi="Arial" w:cs="Arial"/>
-        </w:rPr>
-      </w:pPr>
+      <w:r>
+        <w:rPr>
+          <w:noProof/>
+        </w:rPr>
+        <w:drawing>
+          <wp:inline distT="0" distB="0" distL="0" distR="0" wp14:anchorId="0700D97C" wp14:editId="5A6BCC2D">
+            <wp:extent cx="5943600" cy="2823845"/>
+            <wp:effectExtent l="0" t="0" r="0" b="0"/>
+            <wp:docPr id="4" name="Picture 4"/>
+            <wp:cNvGraphicFramePr>
+              <a:graphicFrameLocks xmlns:a="http://schemas.openxmlformats.org/drawingml/2006/main" noChangeAspect="1"/>
+            </wp:cNvGraphicFramePr>
+            <a:graphic xmlns:a="http://schemas.openxmlformats.org/drawingml/2006/main">
+              <a:graphicData uri="http://schemas.openxmlformats.org/drawingml/2006/picture">
+                <pic:pic xmlns:pic="http://schemas.openxmlformats.org/drawingml/2006/picture">
+                  <pic:nvPicPr>
+                    <pic:cNvPr id="0" name="Picture 1"/>
+                    <pic:cNvPicPr>
+                      <a:picLocks noChangeAspect="1" noChangeArrowheads="1"/>
+                    </pic:cNvPicPr>
+                  </pic:nvPicPr>
+                  <pic:blipFill>
+                    <a:blip r:embed="rId6">
+                      <a:extLst>
+                        <a:ext uri="{28A0092B-C50C-407E-A947-70E740481C1C}">
+                          <a14:useLocalDpi xmlns:a14="http://schemas.microsoft.com/office/drawing/2010/main" val="0"/>
+                        </a:ext>
+                      </a:extLst>
+                    </a:blip>
+                    <a:srcRect/>
+                    <a:stretch>
+                      <a:fillRect/>
+                    </a:stretch>
+                  </pic:blipFill>
+                  <pic:spPr bwMode="auto">
+                    <a:xfrm>
+                      <a:off x="0" y="0"/>
+                      <a:ext cx="5943600" cy="2823845"/>
+                    </a:xfrm>
+                    <a:prstGeom prst="rect">
+                      <a:avLst/>
+                    </a:prstGeom>
+                    <a:noFill/>
+                    <a:ln>
+                      <a:noFill/>
+                    </a:ln>
+                  </pic:spPr>
+                </pic:pic>
+              </a:graphicData>
+            </a:graphic>
+          </wp:inline>
+        </w:drawing>
+      </w:r>
     </w:p>
     <w:p>
       <w:pPr>
@@ -3619,7 +3335,6 @@
         </w:rPr>
         <w:t xml:space="preserve">property A </w:t>
       </w:r>
-      <w:proofErr w:type="gramStart"/>
       <w:r>
         <w:rPr>
           <w:rFonts w:ascii="Arial" w:hAnsi="Arial" w:cs="Arial"/>
@@ -3630,9 +3345,10 @@
         <w:rPr>
           <w:rFonts w:ascii="Arial" w:hAnsi="Arial" w:cs="Arial"/>
         </w:rPr>
-        <w:t xml:space="preserve"> property</w:t>
-      </w:r>
-      <w:proofErr w:type="gramEnd"/>
+        <w:t>property</w:t>
+      </w:r>
+      <w:bookmarkStart w:id="0" w:name="_GoBack"/>
+      <w:bookmarkEnd w:id="0"/>
       <w:r>
         <w:rPr>
           <w:rFonts w:ascii="Arial" w:hAnsi="Arial" w:cs="Arial"/>
@@ -3672,7 +3388,7 @@
                     <pic:cNvPicPr/>
                   </pic:nvPicPr>
                   <pic:blipFill>
-                    <a:blip r:embed="rId6"/>
+                    <a:blip r:embed="rId7"/>
                     <a:stretch>
                       <a:fillRect/>
                     </a:stretch>
@@ -3993,7 +3709,7 @@
                     <pic:cNvPicPr/>
                   </pic:nvPicPr>
                   <pic:blipFill>
-                    <a:blip r:embed="rId7">
+                    <a:blip r:embed="rId8">
                       <a:extLst>
                         <a:ext uri="{28A0092B-C50C-407E-A947-70E740481C1C}">
                           <a14:useLocalDpi xmlns:a14="http://schemas.microsoft.com/office/drawing/2010/main" val="0"/>
@@ -4019,8 +3735,6 @@
           </wp:inline>
         </w:drawing>
       </w:r>
-      <w:bookmarkStart w:id="0" w:name="_GoBack"/>
-      <w:bookmarkEnd w:id="0"/>
     </w:p>
     <w:p>
       <w:pPr>

</xml_diff>